<commit_message>
DOC: Samenwerkingscontract, added more rules, corrected grammar
DOC: Samenwerkingscontract, added more rules, corrected grammar
</commit_message>
<xml_diff>
--- a/Documentatie/Samenwerkingscontract.docx
+++ b/Documentatie/Samenwerkingscontract.docx
@@ -287,17 +287,7 @@
                           <w:p>
                             <w:pPr>
                               <w:pStyle w:val="Lijstalinea"/>
-                              <w:numPr>
-                                <w:ilvl w:val="0"/>
-                                <w:numId w:val="2"/>
-                              </w:numPr>
-                            </w:pPr>
-                            <w:r>
-                              <w:t>Aan het begin van elk project dag wordt een stand-up meeting gehouden. Hier praat ieder groepslid over wat ze gisteren (of vorige project dag) hebben gedaan, wat ze vandaag gaan doen en of ze tegen problemen aanlopen. Stel dat iemand tegen problemen aanloopt, dan kunnen groepsleden die persoon helpen.</w:t>
-                            </w:r>
-                            <w:r>
-                              <w:br/>
-                            </w:r>
+                            </w:pPr>
                           </w:p>
                           <w:p>
                             <w:pPr>
@@ -308,7 +298,7 @@
                               </w:numPr>
                             </w:pPr>
                             <w:r>
-                              <w:t xml:space="preserve">De les start om 9:00 stipt. Als groepslid dien je dan of daarvoor aanwezig te zijn. Niet aanwezig of te laat wordt op het bord genoteerd met een streepje. Een blauw streepje betekend gemeld afwezig, een rood streepje betekend </w:t>
+                              <w:t xml:space="preserve">De les start om 9:00 stipt. Als groepslid dien je dan of daarvoor aanwezig te zijn. Niet aanwezig of te laat wordt op het bord genoteerd met een streepje. Een blauw streepje betekent gemeld afwezig, een rood streepje betekent </w:t>
                             </w:r>
                             <w:proofErr w:type="spellStart"/>
                             <w:r>
@@ -321,6 +311,23 @@
                             <w:r>
                               <w:br/>
                               <w:t>Groepsleden dienen ook op tijd terug te zijn van de pauze.</w:t>
+                            </w:r>
+                          </w:p>
+                          <w:p>
+                            <w:pPr>
+                              <w:pStyle w:val="Lijstalinea"/>
+                            </w:pPr>
+                          </w:p>
+                          <w:p>
+                            <w:pPr>
+                              <w:pStyle w:val="Lijstalinea"/>
+                              <w:numPr>
+                                <w:ilvl w:val="0"/>
+                                <w:numId w:val="2"/>
+                              </w:numPr>
+                            </w:pPr>
+                            <w:r>
+                              <w:t>Aan het begin van elk project dag, om 9:05, wordt een stand-up meeting gehouden. Hier praat ieder groepslid over wat hij/zij gisteren (of vorige project dag) heeft gedaan, wat hij/zij vandaag gaat doen en of ze tegen problemen aanlopen. Stel dat iemand tegen problemen aanloopt, dan kunnen groepsleden die persoon helpen.</w:t>
                             </w:r>
                             <w:r>
                               <w:br/>
@@ -352,7 +359,7 @@
                               </w:numPr>
                             </w:pPr>
                             <w:r>
-                              <w:t xml:space="preserve">Wanneer er een meningsverschil is in de groep over een beslissing, wordt dit op een professionele manier gediscussieerd. Als er uiteindelijk nog geen beslissing is gemaakt, dan wordt er gestemd. De meeste stemmen gelden. </w:t>
+                              <w:t xml:space="preserve">Wanneer er een meningsverschil is in de groep over een beslissing, wordt dit op een professionele manier bediscussieerd. Als er uiteindelijk nog geen beslissing is gemaakt, dan wordt er gestemd. De meeste stemmen gelden. </w:t>
                             </w:r>
                             <w:r>
                               <w:br/>
@@ -384,7 +391,7 @@
                               </w:numPr>
                             </w:pPr>
                             <w:r>
-                              <w:t>Groepsleden zullen alleen bezig zijn met hun eigen werk of met het helpen van iemand uit hun eigen projectgroep. Dit betekent dat groepsleden niet zich met anderen groepen of mensen gaan bemoeien tenzij het nodig is voor het project.</w:t>
+                              <w:t>Groepsleden zullen alleen bezig zijn met hun eigen werk of met het helpen van iemand uit hun eigen projectgroep. Dit betekent dat groepsleden niet zich met andere groepen of mensen gaan bemoeien tenzij het nodig is voor het project.</w:t>
                             </w:r>
                           </w:p>
                           <w:p>
@@ -419,6 +426,39 @@
                             </w:pPr>
                             <w:r>
                               <w:t>Groepsleden zullen coderen volgens de code conventies document.</w:t>
+                            </w:r>
+                          </w:p>
+                          <w:p>
+                            <w:pPr>
+                              <w:pStyle w:val="Lijstalinea"/>
+                            </w:pPr>
+                          </w:p>
+                          <w:p>
+                            <w:pPr>
+                              <w:pStyle w:val="Lijstalinea"/>
+                              <w:numPr>
+                                <w:ilvl w:val="0"/>
+                                <w:numId w:val="1"/>
+                              </w:numPr>
+                            </w:pPr>
+                            <w:r>
+                              <w:t xml:space="preserve">Groepsleden houden zelf een persoonlijke </w:t>
+                            </w:r>
+                            <w:proofErr w:type="spellStart"/>
+                            <w:r>
+                              <w:t>burndown</w:t>
+                            </w:r>
+                            <w:proofErr w:type="spellEnd"/>
+                            <w:r>
+                              <w:t xml:space="preserve"> </w:t>
+                            </w:r>
+                            <w:proofErr w:type="spellStart"/>
+                            <w:r>
+                              <w:t>chart</w:t>
+                            </w:r>
+                            <w:proofErr w:type="spellEnd"/>
+                            <w:r>
+                              <w:t xml:space="preserve"> bij, waar hun taken en de tijd voor die taken worden weergeven.</w:t>
                             </w:r>
                           </w:p>
                           <w:p>
@@ -469,17 +509,7 @@
                     <w:p>
                       <w:pPr>
                         <w:pStyle w:val="Lijstalinea"/>
-                        <w:numPr>
-                          <w:ilvl w:val="0"/>
-                          <w:numId w:val="2"/>
-                        </w:numPr>
-                      </w:pPr>
-                      <w:r>
-                        <w:t>Aan het begin van elk project dag wordt een stand-up meeting gehouden. Hier praat ieder groepslid over wat ze gisteren (of vorige project dag) hebben gedaan, wat ze vandaag gaan doen en of ze tegen problemen aanlopen. Stel dat iemand tegen problemen aanloopt, dan kunnen groepsleden die persoon helpen.</w:t>
-                      </w:r>
-                      <w:r>
-                        <w:br/>
-                      </w:r>
+                      </w:pPr>
                     </w:p>
                     <w:p>
                       <w:pPr>
@@ -490,7 +520,7 @@
                         </w:numPr>
                       </w:pPr>
                       <w:r>
-                        <w:t xml:space="preserve">De les start om 9:00 stipt. Als groepslid dien je dan of daarvoor aanwezig te zijn. Niet aanwezig of te laat wordt op het bord genoteerd met een streepje. Een blauw streepje betekend gemeld afwezig, een rood streepje betekend </w:t>
+                        <w:t xml:space="preserve">De les start om 9:00 stipt. Als groepslid dien je dan of daarvoor aanwezig te zijn. Niet aanwezig of te laat wordt op het bord genoteerd met een streepje. Een blauw streepje betekent gemeld afwezig, een rood streepje betekent </w:t>
                       </w:r>
                       <w:proofErr w:type="spellStart"/>
                       <w:r>
@@ -503,6 +533,23 @@
                       <w:r>
                         <w:br/>
                         <w:t>Groepsleden dienen ook op tijd terug te zijn van de pauze.</w:t>
+                      </w:r>
+                    </w:p>
+                    <w:p>
+                      <w:pPr>
+                        <w:pStyle w:val="Lijstalinea"/>
+                      </w:pPr>
+                    </w:p>
+                    <w:p>
+                      <w:pPr>
+                        <w:pStyle w:val="Lijstalinea"/>
+                        <w:numPr>
+                          <w:ilvl w:val="0"/>
+                          <w:numId w:val="2"/>
+                        </w:numPr>
+                      </w:pPr>
+                      <w:r>
+                        <w:t>Aan het begin van elk project dag, om 9:05, wordt een stand-up meeting gehouden. Hier praat ieder groepslid over wat hij/zij gisteren (of vorige project dag) heeft gedaan, wat hij/zij vandaag gaat doen en of ze tegen problemen aanlopen. Stel dat iemand tegen problemen aanloopt, dan kunnen groepsleden die persoon helpen.</w:t>
                       </w:r>
                       <w:r>
                         <w:br/>
@@ -534,7 +581,7 @@
                         </w:numPr>
                       </w:pPr>
                       <w:r>
-                        <w:t xml:space="preserve">Wanneer er een meningsverschil is in de groep over een beslissing, wordt dit op een professionele manier gediscussieerd. Als er uiteindelijk nog geen beslissing is gemaakt, dan wordt er gestemd. De meeste stemmen gelden. </w:t>
+                        <w:t xml:space="preserve">Wanneer er een meningsverschil is in de groep over een beslissing, wordt dit op een professionele manier bediscussieerd. Als er uiteindelijk nog geen beslissing is gemaakt, dan wordt er gestemd. De meeste stemmen gelden. </w:t>
                       </w:r>
                       <w:r>
                         <w:br/>
@@ -566,7 +613,7 @@
                         </w:numPr>
                       </w:pPr>
                       <w:r>
-                        <w:t>Groepsleden zullen alleen bezig zijn met hun eigen werk of met het helpen van iemand uit hun eigen projectgroep. Dit betekent dat groepsleden niet zich met anderen groepen of mensen gaan bemoeien tenzij het nodig is voor het project.</w:t>
+                        <w:t>Groepsleden zullen alleen bezig zijn met hun eigen werk of met het helpen van iemand uit hun eigen projectgroep. Dit betekent dat groepsleden niet zich met andere groepen of mensen gaan bemoeien tenzij het nodig is voor het project.</w:t>
                       </w:r>
                     </w:p>
                     <w:p>
@@ -601,6 +648,39 @@
                       </w:pPr>
                       <w:r>
                         <w:t>Groepsleden zullen coderen volgens de code conventies document.</w:t>
+                      </w:r>
+                    </w:p>
+                    <w:p>
+                      <w:pPr>
+                        <w:pStyle w:val="Lijstalinea"/>
+                      </w:pPr>
+                    </w:p>
+                    <w:p>
+                      <w:pPr>
+                        <w:pStyle w:val="Lijstalinea"/>
+                        <w:numPr>
+                          <w:ilvl w:val="0"/>
+                          <w:numId w:val="1"/>
+                        </w:numPr>
+                      </w:pPr>
+                      <w:r>
+                        <w:t xml:space="preserve">Groepsleden houden zelf een persoonlijke </w:t>
+                      </w:r>
+                      <w:proofErr w:type="spellStart"/>
+                      <w:r>
+                        <w:t>burndown</w:t>
+                      </w:r>
+                      <w:proofErr w:type="spellEnd"/>
+                      <w:r>
+                        <w:t xml:space="preserve"> </w:t>
+                      </w:r>
+                      <w:proofErr w:type="spellStart"/>
+                      <w:r>
+                        <w:t>chart</w:t>
+                      </w:r>
+                      <w:proofErr w:type="spellEnd"/>
+                      <w:r>
+                        <w:t xml:space="preserve"> bij, waar hun taken en de tijd voor die taken worden weergeven.</w:t>
                       </w:r>
                     </w:p>
                     <w:p>
@@ -799,7 +879,7 @@
                             </w:r>
                             <w:proofErr w:type="spellEnd"/>
                             <w:r>
-                              <w:t xml:space="preserve"> en de groep. Dit zal hoogst waarschijnlijk leiden tot uit de groep gezet worden en/of een andere straf.</w:t>
+                              <w:t xml:space="preserve"> en de groep. Dit zal hoogstwaarschijnlijk leiden tot uit de groep gezet worden en/of een andere straf.</w:t>
                             </w:r>
                           </w:p>
                           <w:p>
@@ -1035,7 +1115,23 @@
                               </w:numPr>
                             </w:pPr>
                             <w:r>
-                              <w:t>De Team Leader houd de groep aan het werk en leid het project. Hij/Zij is ook een aanspreekpunt voor de groepsleden en maakt de foto van het bord, aan het eind van de dag.</w:t>
+                              <w:t xml:space="preserve">De Team Leader houdt de groep aan het werk en leidt het project. Hij/Zij is ook een aanspreekpunt voor de groepsleden, maakt de foto van het bord en zorgt dat de </w:t>
+                            </w:r>
+                            <w:proofErr w:type="spellStart"/>
+                            <w:r>
+                              <w:t>burndown</w:t>
+                            </w:r>
+                            <w:proofErr w:type="spellEnd"/>
+                            <w:r>
+                              <w:t xml:space="preserve"> </w:t>
+                            </w:r>
+                            <w:proofErr w:type="spellStart"/>
+                            <w:r>
+                              <w:t>chart</w:t>
+                            </w:r>
+                            <w:proofErr w:type="spellEnd"/>
+                            <w:r>
+                              <w:t xml:space="preserve"> bijgehouden wordt, aan het eind van de dag. </w:t>
                             </w:r>
                           </w:p>
                           <w:p>
@@ -1047,7 +1143,7 @@
                               </w:numPr>
                             </w:pPr>
                             <w:r>
-                              <w:t>De Tech Lead houd de code in orde.</w:t>
+                              <w:t>De Tech Lead houdt de code in orde.</w:t>
                             </w:r>
                           </w:p>
                           <w:p>
@@ -1059,10 +1155,8 @@
                               </w:numPr>
                             </w:pPr>
                             <w:r>
-                              <w:t>De Design Lead onderhoud het game design document.</w:t>
-                            </w:r>
-                            <w:bookmarkStart w:id="0" w:name="_GoBack"/>
-                            <w:bookmarkEnd w:id="0"/>
+                              <w:t>De Design Lead onderhoudt het game design document.</w:t>
+                            </w:r>
                           </w:p>
                           <w:p>
                             <w:pPr>
@@ -1097,10 +1191,7 @@
                             </w:r>
                             <w:proofErr w:type="spellEnd"/>
                             <w:r>
-                              <w:t xml:space="preserve"> wanneer nodig.</w:t>
-                            </w:r>
-                            <w:r>
-                              <w:t xml:space="preserve"> Dit betekent dat de Git Master ook de documentatie op orde houd.</w:t>
+                              <w:t xml:space="preserve"> wanneer nodig. Dit betekent dat de Git Master ook de documentatie op orde houdt.</w:t>
                             </w:r>
                           </w:p>
                           <w:p>
@@ -1125,8 +1216,38 @@
                             </w:r>
                             <w:proofErr w:type="spellEnd"/>
                             <w:r>
-                              <w:t>, besproken worden waardoor een toepasselijke oplossing wordt bedacht.</w:t>
-                            </w:r>
+                              <w:t>, besproken worden waarna een toepasselijke oplossing wordt bedacht.</w:t>
+                            </w:r>
+                          </w:p>
+                          <w:p>
+                            <w:pPr>
+                              <w:pStyle w:val="Lijstalinea"/>
+                            </w:pPr>
+                          </w:p>
+                          <w:p>
+                            <w:pPr>
+                              <w:pStyle w:val="Lijstalinea"/>
+                              <w:numPr>
+                                <w:ilvl w:val="0"/>
+                                <w:numId w:val="2"/>
+                              </w:numPr>
+                            </w:pPr>
+                            <w:r>
+                              <w:t xml:space="preserve">Een taak is pas af, als het volgens de Definition of </w:t>
+                            </w:r>
+                            <w:proofErr w:type="spellStart"/>
+                            <w:r>
+                              <w:t>Done</w:t>
+                            </w:r>
+                            <w:proofErr w:type="spellEnd"/>
+                            <w:r>
+                              <w:t xml:space="preserve"> document klaar is.</w:t>
+                            </w:r>
+                            <w:r>
+                              <w:t xml:space="preserve"> </w:t>
+                            </w:r>
+                            <w:bookmarkStart w:id="0" w:name="_GoBack"/>
+                            <w:bookmarkEnd w:id="0"/>
                           </w:p>
                           <w:p/>
                         </w:txbxContent>
@@ -1195,7 +1316,7 @@
                       </w:r>
                       <w:proofErr w:type="spellEnd"/>
                       <w:r>
-                        <w:t xml:space="preserve"> en de groep. Dit zal hoogst waarschijnlijk leiden tot uit de groep gezet worden en/of een andere straf.</w:t>
+                        <w:t xml:space="preserve"> en de groep. Dit zal hoogstwaarschijnlijk leiden tot uit de groep gezet worden en/of een andere straf.</w:t>
                       </w:r>
                     </w:p>
                     <w:p>
@@ -1431,7 +1552,23 @@
                         </w:numPr>
                       </w:pPr>
                       <w:r>
-                        <w:t>De Team Leader houd de groep aan het werk en leid het project. Hij/Zij is ook een aanspreekpunt voor de groepsleden en maakt de foto van het bord, aan het eind van de dag.</w:t>
+                        <w:t xml:space="preserve">De Team Leader houdt de groep aan het werk en leidt het project. Hij/Zij is ook een aanspreekpunt voor de groepsleden, maakt de foto van het bord en zorgt dat de </w:t>
+                      </w:r>
+                      <w:proofErr w:type="spellStart"/>
+                      <w:r>
+                        <w:t>burndown</w:t>
+                      </w:r>
+                      <w:proofErr w:type="spellEnd"/>
+                      <w:r>
+                        <w:t xml:space="preserve"> </w:t>
+                      </w:r>
+                      <w:proofErr w:type="spellStart"/>
+                      <w:r>
+                        <w:t>chart</w:t>
+                      </w:r>
+                      <w:proofErr w:type="spellEnd"/>
+                      <w:r>
+                        <w:t xml:space="preserve"> bijgehouden wordt, aan het eind van de dag. </w:t>
                       </w:r>
                     </w:p>
                     <w:p>
@@ -1443,7 +1580,7 @@
                         </w:numPr>
                       </w:pPr>
                       <w:r>
-                        <w:t>De Tech Lead houd de code in orde.</w:t>
+                        <w:t>De Tech Lead houdt de code in orde.</w:t>
                       </w:r>
                     </w:p>
                     <w:p>
@@ -1455,10 +1592,8 @@
                         </w:numPr>
                       </w:pPr>
                       <w:r>
-                        <w:t>De Design Lead onderhoud het game design document.</w:t>
-                      </w:r>
-                      <w:bookmarkStart w:id="1" w:name="_GoBack"/>
-                      <w:bookmarkEnd w:id="1"/>
+                        <w:t>De Design Lead onderhoudt het game design document.</w:t>
+                      </w:r>
                     </w:p>
                     <w:p>
                       <w:pPr>
@@ -1493,10 +1628,7 @@
                       </w:r>
                       <w:proofErr w:type="spellEnd"/>
                       <w:r>
-                        <w:t xml:space="preserve"> wanneer nodig.</w:t>
-                      </w:r>
-                      <w:r>
-                        <w:t xml:space="preserve"> Dit betekent dat de Git Master ook de documentatie op orde houd.</w:t>
+                        <w:t xml:space="preserve"> wanneer nodig. Dit betekent dat de Git Master ook de documentatie op orde houdt.</w:t>
                       </w:r>
                     </w:p>
                     <w:p>
@@ -1521,8 +1653,38 @@
                       </w:r>
                       <w:proofErr w:type="spellEnd"/>
                       <w:r>
-                        <w:t>, besproken worden waardoor een toepasselijke oplossing wordt bedacht.</w:t>
-                      </w:r>
+                        <w:t>, besproken worden waarna een toepasselijke oplossing wordt bedacht.</w:t>
+                      </w:r>
+                    </w:p>
+                    <w:p>
+                      <w:pPr>
+                        <w:pStyle w:val="Lijstalinea"/>
+                      </w:pPr>
+                    </w:p>
+                    <w:p>
+                      <w:pPr>
+                        <w:pStyle w:val="Lijstalinea"/>
+                        <w:numPr>
+                          <w:ilvl w:val="0"/>
+                          <w:numId w:val="2"/>
+                        </w:numPr>
+                      </w:pPr>
+                      <w:r>
+                        <w:t xml:space="preserve">Een taak is pas af, als het volgens de Definition of </w:t>
+                      </w:r>
+                      <w:proofErr w:type="spellStart"/>
+                      <w:r>
+                        <w:t>Done</w:t>
+                      </w:r>
+                      <w:proofErr w:type="spellEnd"/>
+                      <w:r>
+                        <w:t xml:space="preserve"> document klaar is.</w:t>
+                      </w:r>
+                      <w:r>
+                        <w:t xml:space="preserve"> </w:t>
+                      </w:r>
+                      <w:bookmarkStart w:id="1" w:name="_GoBack"/>
+                      <w:bookmarkEnd w:id="1"/>
                     </w:p>
                     <w:p/>
                   </w:txbxContent>
@@ -2260,14 +2422,12 @@
                                 <w:b/>
                               </w:rPr>
                             </w:pPr>
-                            <w:proofErr w:type="spellStart"/>
                             <w:r>
                               <w:rPr>
                                 <w:b/>
                               </w:rPr>
-                              <w:t>Supervisior</w:t>
-                            </w:r>
-                            <w:proofErr w:type="spellEnd"/>
+                              <w:t>Supervisors</w:t>
+                            </w:r>
                           </w:p>
                           <w:p/>
                         </w:txbxContent>
@@ -2303,14 +2463,12 @@
                           <w:b/>
                         </w:rPr>
                       </w:pPr>
-                      <w:proofErr w:type="spellStart"/>
                       <w:r>
                         <w:rPr>
                           <w:b/>
                         </w:rPr>
-                        <w:t>Supervisior</w:t>
-                      </w:r>
-                      <w:proofErr w:type="spellEnd"/>
+                        <w:t>Supervisors</w:t>
+                      </w:r>
                     </w:p>
                     <w:p/>
                   </w:txbxContent>

</xml_diff>

<commit_message>
DOC: Added Game Design Document, edited documents
DOC: Added Game Design Document, edited documents with the removal from a teammember
</commit_message>
<xml_diff>
--- a/Documentatie/Samenwerkingscontract.docx
+++ b/Documentatie/Samenwerkingscontract.docx
@@ -38,7 +38,7 @@
       </w:r>
       <w:proofErr w:type="spellEnd"/>
       <w:r>
-        <w:t xml:space="preserve">, Duncan Martens, Guido van der Wal, Iwan van der Bruggen, Max </w:t>
+        <w:t xml:space="preserve">, Duncan Martens, Iwan van der Bruggen, Max </w:t>
       </w:r>
       <w:proofErr w:type="spellStart"/>
       <w:r>
@@ -1246,8 +1246,6 @@
                             <w:r>
                               <w:t xml:space="preserve"> </w:t>
                             </w:r>
-                            <w:bookmarkStart w:id="0" w:name="_GoBack"/>
-                            <w:bookmarkEnd w:id="0"/>
                           </w:p>
                           <w:p/>
                         </w:txbxContent>
@@ -2062,10 +2060,7 @@
           </w:tcPr>
           <w:p>
             <w:r>
-              <w:t>Guido</w:t>
-            </w:r>
-            <w:r>
-              <w:t xml:space="preserve"> van der Wal</w:t>
+              <w:t>Iwan van der Bruggen</w:t>
             </w:r>
           </w:p>
         </w:tc>
@@ -2075,64 +2070,6 @@
           </w:tcPr>
           <w:p>
             <w:hyperlink r:id="rId7" w:history="1">
-              <w:r>
-                <w:rPr>
-                  <w:rStyle w:val="Hyperlink"/>
-                  <w:color w:val="auto"/>
-                  <w:u w:val="none"/>
-                  <w:lang w:val="en-US"/>
-                </w:rPr>
-                <w:t>D230486@edu.rocwb.nl</w:t>
-              </w:r>
-            </w:hyperlink>
-          </w:p>
-        </w:tc>
-        <w:tc>
-          <w:tcPr>
-            <w:tcW w:w="3021" w:type="dxa"/>
-          </w:tcPr>
-          <w:p>
-            <w:r>
-              <w:t>06</w:t>
-            </w:r>
-            <w:r>
-              <w:t xml:space="preserve"> </w:t>
-            </w:r>
-            <w:r>
-              <w:t>839</w:t>
-            </w:r>
-            <w:r>
-              <w:t xml:space="preserve"> </w:t>
-            </w:r>
-            <w:r>
-              <w:t>05</w:t>
-            </w:r>
-            <w:r>
-              <w:t xml:space="preserve"> </w:t>
-            </w:r>
-            <w:r>
-              <w:t>81</w:t>
-            </w:r>
-          </w:p>
-        </w:tc>
-      </w:tr>
-      <w:tr>
-        <w:tc>
-          <w:tcPr>
-            <w:tcW w:w="3020" w:type="dxa"/>
-          </w:tcPr>
-          <w:p>
-            <w:r>
-              <w:t>Iwan van der Bruggen</w:t>
-            </w:r>
-          </w:p>
-        </w:tc>
-        <w:tc>
-          <w:tcPr>
-            <w:tcW w:w="3021" w:type="dxa"/>
-          </w:tcPr>
-          <w:p>
-            <w:hyperlink r:id="rId8" w:history="1">
               <w:r>
                 <w:rPr>
                   <w:rStyle w:val="Hyperlink"/>
@@ -2180,7 +2117,7 @@
             <w:tcW w:w="3021" w:type="dxa"/>
           </w:tcPr>
           <w:p>
-            <w:hyperlink r:id="rId9" w:history="1">
+            <w:hyperlink r:id="rId8" w:history="1">
               <w:r>
                 <w:rPr>
                   <w:rStyle w:val="Hyperlink"/>
@@ -2226,7 +2163,7 @@
             <w:tcW w:w="3021" w:type="dxa"/>
           </w:tcPr>
           <w:p>
-            <w:hyperlink r:id="rId10" w:history="1">
+            <w:hyperlink r:id="rId9" w:history="1">
               <w:r>
                 <w:rPr>
                   <w:rStyle w:val="Hyperlink"/>
@@ -2292,7 +2229,7 @@
             <w:tcW w:w="3021" w:type="dxa"/>
           </w:tcPr>
           <w:p>
-            <w:hyperlink r:id="rId11" w:history="1">
+            <w:hyperlink r:id="rId10" w:history="1">
               <w:r>
                 <w:rPr>
                   <w:rStyle w:val="Hyperlink"/>
@@ -2974,29 +2911,6 @@
           <w:p/>
         </w:tc>
       </w:tr>
-      <w:tr>
-        <w:trPr>
-          <w:trHeight w:val="701"/>
-        </w:trPr>
-        <w:tc>
-          <w:tcPr>
-            <w:tcW w:w="3020" w:type="dxa"/>
-          </w:tcPr>
-          <w:p/>
-        </w:tc>
-        <w:tc>
-          <w:tcPr>
-            <w:tcW w:w="3021" w:type="dxa"/>
-          </w:tcPr>
-          <w:p/>
-        </w:tc>
-        <w:tc>
-          <w:tcPr>
-            <w:tcW w:w="3021" w:type="dxa"/>
-          </w:tcPr>
-          <w:p/>
-        </w:tc>
-      </w:tr>
     </w:tbl>
     <w:p>
       <w:pPr>
@@ -3004,6 +2918,8 @@
           <w:u w:val="single"/>
         </w:rPr>
       </w:pPr>
+      <w:bookmarkStart w:id="0" w:name="_GoBack"/>
+      <w:bookmarkEnd w:id="0"/>
     </w:p>
     <w:p/>
     <w:sectPr>

</xml_diff>